<commit_message>
Added the testing part at the bottom of Proposed approach
</commit_message>
<xml_diff>
--- a/FYP Project Proposal Template.docx
+++ b/FYP Project Proposal Template.docx
@@ -621,7 +621,7 @@
         <w:rPr>
           <w:noProof/>
         </w:rPr>
-        <w:t>5</w:t>
+        <w:t>6</w:t>
       </w:r>
       <w:r>
         <w:rPr>
@@ -1166,35 +1166,7 @@
         <w:rPr>
           <w:rFonts w:ascii="Calibri" w:hAnsi="Calibri" w:cs="Calibri"/>
         </w:rPr>
-        <w:t xml:space="preserve">Madeline Jones, n.d. Bilateral Coordination: What It Is, Why </w:t>
-      </w:r>
-      <w:proofErr w:type="spellStart"/>
-      <w:r>
-        <w:rPr>
-          <w:rFonts w:ascii="Calibri" w:hAnsi="Calibri" w:cs="Calibri"/>
-        </w:rPr>
-        <w:t>Its</w:t>
-      </w:r>
-      <w:proofErr w:type="spellEnd"/>
-      <w:r>
-        <w:rPr>
-          <w:rFonts w:ascii="Calibri" w:hAnsi="Calibri" w:cs="Calibri"/>
-        </w:rPr>
-        <w:t xml:space="preserve"> Important, and How </w:t>
-      </w:r>
-      <w:proofErr w:type="gramStart"/>
-      <w:r>
-        <w:rPr>
-          <w:rFonts w:ascii="Calibri" w:hAnsi="Calibri" w:cs="Calibri"/>
-        </w:rPr>
-        <w:t>To</w:t>
-      </w:r>
-      <w:proofErr w:type="gramEnd"/>
-      <w:r>
-        <w:rPr>
-          <w:rFonts w:ascii="Calibri" w:hAnsi="Calibri" w:cs="Calibri"/>
-        </w:rPr>
-        <w:t xml:space="preserve"> Teach It [WWW Document]. Twinkl. URL https://www.twinkl.ie/blog/bilateral-coordination (accessed 9.27.23).</w:t>
+        <w:t>Madeline Jones, n.d. Bilateral Coordination: What It Is, Why Its Important, and How To Teach It [WWW Document]. Twinkl. URL https://www.twinkl.ie/blog/bilateral-coordination (accessed 9.27.23).</w:t>
       </w:r>
     </w:p>
     <w:p>
@@ -1241,6 +1213,17 @@
       <w:r>
         <w:t xml:space="preserve"> that the children will enjoy playing, this will encourage them to keep building and adapting that bilateral integration skillset into their brains. By testing I am planning on putting my game to the schools that teach children with special needs, the teachers will monitor how they behave in the virtual world and examine if the games are suitable and easy to understand so that the children will not struggle to play them, they will monitor their progress and provide any feedback that they might have or address any concerns that need to be fixed or changed or if possible I could be there present to show the teachers how to use VR and also I will be able to monitor how children will interact with virtual reality. This project is targeted to help the children so the teacher’s feedback will be greatly appreciated. There won’t really be any need for maintenance other than implementing newer mini-games and exercises to my project that will be suggested by the teachers. As for implementation, I will be using a game engine known as Godot since it is the gaming software that I will be primarily using for my module game engines 1, and Godot supports the making of VR games. I am also planning to use an account system that will require a database, these accounts will be made by different children to adjust any settings during their gameplay, for example, light adjustment should the game be too bright for them, volume settings so that the gameplay wouldn’t be too loud for them.</w:t>
       </w:r>
+      <w:r>
+        <w:t xml:space="preserve"> For my testing, I am planning to use a Beta/Alpha method of testing, I would make a prototype of a completed level or even the whole game and give it to the children with special needs to try out under professional supervision. Then the teacher or the therapist can give an evaluation of how they think the game helped out, they can give me feedback that I can </w:t>
+      </w:r>
+      <w:proofErr w:type="gramStart"/>
+      <w:r>
+        <w:t>take into account</w:t>
+      </w:r>
+      <w:proofErr w:type="gramEnd"/>
+      <w:r>
+        <w:t xml:space="preserve"> and apply that to my game. Then I finish applying the feedback I will give the children to try it again. This will go back and forth until the therapist, or the teacher is fully satisfied that the game works the way it should be intended.</w:t>
+      </w:r>
     </w:p>
     <w:p/>
     <w:p/>
@@ -1261,6 +1244,7 @@
           <w:i/>
           <w:color w:val="767171" w:themeColor="background2" w:themeShade="80"/>
         </w:rPr>
+        <w:lastRenderedPageBreak/>
         <w:t>Deliverables</w:t>
       </w:r>
       <w:bookmarkEnd w:id="3"/>

</xml_diff>